<commit_message>
Added research and summary
</commit_message>
<xml_diff>
--- a/Background_Research_&_Summary.docx
+++ b/Background_Research_&_Summary.docx
@@ -34,19 +34,373 @@
     <w:p>
       <w:pPr>
         <w:rPr>
-          <w:lang w:val="en-US"/>
-        </w:rPr>
-      </w:pPr>
+          <w:rFonts w:ascii="Arial" w:hAnsi="Arial" w:cs="Arial"/>
+          <w:sz w:val="21"/>
+          <w:szCs w:val="21"/>
+          <w:shd w:val="clear" w:color="auto" w:fill="FFFFFF"/>
+        </w:rPr>
+      </w:pPr>
+      <w:r>
+        <w:rPr>
+          <w:rFonts w:ascii="Arial" w:hAnsi="Arial" w:cs="Arial"/>
+          <w:sz w:val="21"/>
+          <w:szCs w:val="21"/>
+          <w:shd w:val="clear" w:color="auto" w:fill="FFFFFF"/>
+        </w:rPr>
+        <w:t>The </w:t>
+      </w:r>
+      <w:r>
+        <w:rPr>
+          <w:rFonts w:ascii="Arial" w:hAnsi="Arial" w:cs="Arial"/>
+          <w:bCs/>
+          <w:iCs/>
+          <w:sz w:val="21"/>
+          <w:szCs w:val="21"/>
+          <w:shd w:val="clear" w:color="auto" w:fill="FFFFFF"/>
+        </w:rPr>
+        <w:t>Iris</w:t>
+      </w:r>
+      <w:r>
+        <w:rPr>
+          <w:rFonts w:ascii="Arial" w:hAnsi="Arial" w:cs="Arial"/>
+          <w:bCs/>
+          <w:sz w:val="21"/>
+          <w:szCs w:val="21"/>
+          <w:shd w:val="clear" w:color="auto" w:fill="FFFFFF"/>
+        </w:rPr>
+        <w:t xml:space="preserve"> flower data </w:t>
+      </w:r>
+      <w:r>
+        <w:rPr>
+          <w:rFonts w:ascii="Arial" w:hAnsi="Arial" w:cs="Arial"/>
+          <w:bCs/>
+          <w:sz w:val="21"/>
+          <w:szCs w:val="21"/>
+          <w:shd w:val="clear" w:color="auto" w:fill="FFFFFF"/>
+        </w:rPr>
+        <w:t>set,</w:t>
+      </w:r>
+      <w:r>
+        <w:rPr>
+          <w:rFonts w:ascii="Arial" w:hAnsi="Arial" w:cs="Arial"/>
+          <w:sz w:val="21"/>
+          <w:szCs w:val="21"/>
+          <w:shd w:val="clear" w:color="auto" w:fill="FFFFFF"/>
+        </w:rPr>
+        <w:t> or </w:t>
+      </w:r>
+      <w:r>
+        <w:rPr>
+          <w:rFonts w:ascii="Arial" w:hAnsi="Arial" w:cs="Arial"/>
+          <w:bCs/>
+          <w:sz w:val="21"/>
+          <w:szCs w:val="21"/>
+          <w:shd w:val="clear" w:color="auto" w:fill="FFFFFF"/>
+        </w:rPr>
+        <w:t>Fisher's </w:t>
+      </w:r>
+      <w:r>
+        <w:rPr>
+          <w:rFonts w:ascii="Arial" w:hAnsi="Arial" w:cs="Arial"/>
+          <w:bCs/>
+          <w:iCs/>
+          <w:sz w:val="21"/>
+          <w:szCs w:val="21"/>
+          <w:shd w:val="clear" w:color="auto" w:fill="FFFFFF"/>
+        </w:rPr>
+        <w:t>Iris</w:t>
+      </w:r>
+      <w:r>
+        <w:rPr>
+          <w:rFonts w:ascii="Arial" w:hAnsi="Arial" w:cs="Arial"/>
+          <w:bCs/>
+          <w:sz w:val="21"/>
+          <w:szCs w:val="21"/>
+          <w:shd w:val="clear" w:color="auto" w:fill="FFFFFF"/>
+        </w:rPr>
+        <w:t> data set</w:t>
+      </w:r>
+      <w:r>
+        <w:rPr>
+          <w:rFonts w:ascii="Arial" w:hAnsi="Arial" w:cs="Arial"/>
+          <w:sz w:val="21"/>
+          <w:szCs w:val="21"/>
+          <w:shd w:val="clear" w:color="auto" w:fill="FFFFFF"/>
+        </w:rPr>
+        <w:t> is a</w:t>
+      </w:r>
+      <w:r>
+        <w:rPr>
+          <w:rFonts w:ascii="Arial" w:hAnsi="Arial" w:cs="Arial"/>
+          <w:sz w:val="21"/>
+          <w:szCs w:val="21"/>
+          <w:shd w:val="clear" w:color="auto" w:fill="FFFFFF"/>
+        </w:rPr>
+        <w:t xml:space="preserve"> multivariate data set multivariate</w:t>
+      </w:r>
+      <w:r>
+        <w:rPr>
+          <w:rFonts w:ascii="Arial" w:hAnsi="Arial" w:cs="Arial"/>
+          <w:sz w:val="21"/>
+          <w:szCs w:val="21"/>
+          <w:shd w:val="clear" w:color="auto" w:fill="FFFFFF"/>
+        </w:rPr>
+        <w:t> introduced by the British</w:t>
+      </w:r>
+      <w:r>
+        <w:rPr>
+          <w:rFonts w:ascii="Arial" w:hAnsi="Arial" w:cs="Arial"/>
+          <w:sz w:val="21"/>
+          <w:szCs w:val="21"/>
+          <w:shd w:val="clear" w:color="auto" w:fill="FFFFFF"/>
+        </w:rPr>
+        <w:t xml:space="preserve"> statistician</w:t>
+      </w:r>
+      <w:r>
+        <w:rPr>
+          <w:rFonts w:ascii="Arial" w:hAnsi="Arial" w:cs="Arial"/>
+          <w:sz w:val="21"/>
+          <w:szCs w:val="21"/>
+          <w:shd w:val="clear" w:color="auto" w:fill="FFFFFF"/>
+        </w:rPr>
+        <w:t> and</w:t>
+      </w:r>
+      <w:r>
+        <w:rPr>
+          <w:rFonts w:ascii="Arial" w:hAnsi="Arial" w:cs="Arial"/>
+          <w:sz w:val="21"/>
+          <w:szCs w:val="21"/>
+          <w:shd w:val="clear" w:color="auto" w:fill="FFFFFF"/>
+        </w:rPr>
+        <w:t xml:space="preserve"> biologist Ronald</w:t>
+      </w:r>
+      <w:r>
+        <w:rPr>
+          <w:rFonts w:ascii="Arial" w:hAnsi="Arial" w:cs="Arial"/>
+          <w:sz w:val="21"/>
+          <w:szCs w:val="21"/>
+          <w:shd w:val="clear" w:color="auto" w:fill="FFFFFF"/>
+        </w:rPr>
+        <w:t> in his 1936 paper </w:t>
+      </w:r>
+      <w:proofErr w:type="gramStart"/>
+      <w:r>
+        <w:rPr>
+          <w:rFonts w:ascii="Arial" w:hAnsi="Arial" w:cs="Arial"/>
+          <w:sz w:val="21"/>
+          <w:szCs w:val="21"/>
+          <w:shd w:val="clear" w:color="auto" w:fill="FFFFFF"/>
+        </w:rPr>
+        <w:t>T</w:t>
+      </w:r>
+      <w:r>
+        <w:rPr>
+          <w:rFonts w:ascii="Arial" w:hAnsi="Arial" w:cs="Arial"/>
+          <w:iCs/>
+          <w:sz w:val="21"/>
+          <w:szCs w:val="21"/>
+          <w:shd w:val="clear" w:color="auto" w:fill="FFFFFF"/>
+        </w:rPr>
+        <w:t>he</w:t>
+      </w:r>
+      <w:proofErr w:type="gramEnd"/>
+      <w:r>
+        <w:rPr>
+          <w:rFonts w:ascii="Arial" w:hAnsi="Arial" w:cs="Arial"/>
+          <w:iCs/>
+          <w:sz w:val="21"/>
+          <w:szCs w:val="21"/>
+          <w:shd w:val="clear" w:color="auto" w:fill="FFFFFF"/>
+        </w:rPr>
+        <w:t xml:space="preserve"> use of multiple measurements in taxonomic problems</w:t>
+      </w:r>
+      <w:r>
+        <w:rPr>
+          <w:rFonts w:ascii="Arial" w:hAnsi="Arial" w:cs="Arial"/>
+          <w:sz w:val="21"/>
+          <w:szCs w:val="21"/>
+          <w:shd w:val="clear" w:color="auto" w:fill="FFFFFF"/>
+        </w:rPr>
+        <w:t> as an example of</w:t>
+      </w:r>
+      <w:r>
+        <w:rPr>
+          <w:rFonts w:ascii="Arial" w:hAnsi="Arial" w:cs="Arial"/>
+          <w:sz w:val="21"/>
+          <w:szCs w:val="21"/>
+          <w:shd w:val="clear" w:color="auto" w:fill="FFFFFF"/>
+        </w:rPr>
+        <w:t xml:space="preserve"> linear discriminant analysis.</w:t>
+      </w:r>
     </w:p>
     <w:p>
       <w:pPr>
         <w:rPr>
-          <w:lang w:val="en-US"/>
-        </w:rPr>
-      </w:pPr>
+          <w:rFonts w:ascii="Arial" w:hAnsi="Arial" w:cs="Arial"/>
+          <w:lang w:val="en-US"/>
+        </w:rPr>
+      </w:pPr>
+      <w:r>
+        <w:rPr>
+          <w:rFonts w:ascii="Arial" w:hAnsi="Arial" w:cs="Arial"/>
+          <w:sz w:val="21"/>
+          <w:szCs w:val="21"/>
+          <w:shd w:val="clear" w:color="auto" w:fill="FFFFFF"/>
+        </w:rPr>
+        <w:t>The data set consists of 50 samples from each of three species of </w:t>
+      </w:r>
+      <w:r>
+        <w:rPr>
+          <w:rFonts w:ascii="Arial" w:hAnsi="Arial" w:cs="Arial"/>
+          <w:iCs/>
+          <w:sz w:val="21"/>
+          <w:szCs w:val="21"/>
+          <w:shd w:val="clear" w:color="auto" w:fill="FFFFFF"/>
+        </w:rPr>
+        <w:t>Iris</w:t>
+      </w:r>
+      <w:r>
+        <w:rPr>
+          <w:rFonts w:ascii="Arial" w:hAnsi="Arial" w:cs="Arial"/>
+          <w:iCs/>
+          <w:sz w:val="21"/>
+          <w:szCs w:val="21"/>
+          <w:shd w:val="clear" w:color="auto" w:fill="FFFFFF"/>
+        </w:rPr>
+        <w:t xml:space="preserve"> (</w:t>
+      </w:r>
+      <w:proofErr w:type="spellStart"/>
+      <w:r>
+        <w:rPr>
+          <w:rFonts w:ascii="Arial" w:hAnsi="Arial" w:cs="Arial"/>
+          <w:iCs/>
+          <w:sz w:val="21"/>
+          <w:szCs w:val="21"/>
+          <w:shd w:val="clear" w:color="auto" w:fill="FFFFFF"/>
+        </w:rPr>
+        <w:t>Setosa</w:t>
+      </w:r>
+      <w:proofErr w:type="spellEnd"/>
+      <w:r>
+        <w:rPr>
+          <w:rFonts w:ascii="Arial" w:hAnsi="Arial" w:cs="Arial"/>
+          <w:iCs/>
+          <w:sz w:val="21"/>
+          <w:szCs w:val="21"/>
+          <w:shd w:val="clear" w:color="auto" w:fill="FFFFFF"/>
+        </w:rPr>
+        <w:t>, Versicolor and virginica</w:t>
+      </w:r>
+      <w:r>
+        <w:rPr>
+          <w:rFonts w:ascii="Arial" w:hAnsi="Arial" w:cs="Arial"/>
+          <w:sz w:val="21"/>
+          <w:szCs w:val="21"/>
+          <w:shd w:val="clear" w:color="auto" w:fill="FFFFFF"/>
+        </w:rPr>
+        <w:t xml:space="preserve">. </w:t>
+      </w:r>
+      <w:r>
+        <w:rPr>
+          <w:rFonts w:ascii="Arial" w:hAnsi="Arial" w:cs="Arial"/>
+          <w:sz w:val="21"/>
+          <w:szCs w:val="21"/>
+          <w:shd w:val="clear" w:color="auto" w:fill="FFFFFF"/>
+        </w:rPr>
+        <w:t>Four </w:t>
+      </w:r>
+      <w:r>
+        <w:rPr>
+          <w:rFonts w:ascii="Arial" w:hAnsi="Arial" w:cs="Arial"/>
+          <w:sz w:val="21"/>
+          <w:szCs w:val="21"/>
+          <w:shd w:val="clear" w:color="auto" w:fill="FFFFFF"/>
+        </w:rPr>
+        <w:t xml:space="preserve">features </w:t>
+      </w:r>
+      <w:r>
+        <w:rPr>
+          <w:rFonts w:ascii="Arial" w:hAnsi="Arial" w:cs="Arial"/>
+          <w:sz w:val="21"/>
+          <w:szCs w:val="21"/>
+          <w:shd w:val="clear" w:color="auto" w:fill="FFFFFF"/>
+        </w:rPr>
+        <w:t>were measured from each sample: the length and the width of the</w:t>
+      </w:r>
+      <w:r>
+        <w:rPr>
+          <w:rFonts w:ascii="Arial" w:hAnsi="Arial" w:cs="Arial"/>
+          <w:sz w:val="21"/>
+          <w:szCs w:val="21"/>
+          <w:shd w:val="clear" w:color="auto" w:fill="FFFFFF"/>
+        </w:rPr>
+        <w:t xml:space="preserve"> sepals and petals</w:t>
+      </w:r>
+      <w:r>
+        <w:rPr>
+          <w:rFonts w:ascii="Arial" w:hAnsi="Arial" w:cs="Arial"/>
+          <w:sz w:val="21"/>
+          <w:szCs w:val="21"/>
+          <w:shd w:val="clear" w:color="auto" w:fill="FFFFFF"/>
+        </w:rPr>
+        <w:t xml:space="preserve">, in </w:t>
+      </w:r>
+      <w:r>
+        <w:rPr>
+          <w:rFonts w:ascii="Arial" w:hAnsi="Arial" w:cs="Arial"/>
+          <w:sz w:val="21"/>
+          <w:szCs w:val="21"/>
+          <w:shd w:val="clear" w:color="auto" w:fill="FFFFFF"/>
+        </w:rPr>
+        <w:t>centimetres</w:t>
+      </w:r>
+      <w:r>
+        <w:rPr>
+          <w:rFonts w:ascii="Arial" w:hAnsi="Arial" w:cs="Arial"/>
+          <w:sz w:val="21"/>
+          <w:szCs w:val="21"/>
+          <w:shd w:val="clear" w:color="auto" w:fill="FFFFFF"/>
+        </w:rPr>
+        <w:t>. Based on the combination of these four features, Fisher developed a linear discriminant model to distinguish the species from each other.</w:t>
+      </w:r>
+      <w:r>
+        <w:rPr>
+          <w:rFonts w:ascii="Arial" w:hAnsi="Arial" w:cs="Arial"/>
+          <w:lang w:val="en-US"/>
+        </w:rPr>
+        <w:t xml:space="preserve"> </w:t>
+      </w:r>
     </w:p>
     <w:p>
       <w:pPr>
+        <w:rPr>
+          <w:rFonts w:ascii="Arial" w:hAnsi="Arial" w:cs="Arial"/>
+          <w:color w:val="222222"/>
+          <w:sz w:val="21"/>
+          <w:szCs w:val="21"/>
+          <w:shd w:val="clear" w:color="auto" w:fill="FFFFFF"/>
+        </w:rPr>
+      </w:pPr>
+      <w:r>
+        <w:rPr>
+          <w:rFonts w:ascii="Arial" w:hAnsi="Arial" w:cs="Arial"/>
+          <w:color w:val="222222"/>
+          <w:sz w:val="21"/>
+          <w:szCs w:val="21"/>
+          <w:shd w:val="clear" w:color="auto" w:fill="FFFFFF"/>
+        </w:rPr>
+        <w:t>The dataset contains a set of 150 records under five attributes - petal length, petal width, sepal length, sepal width and species.</w:t>
+      </w:r>
+    </w:p>
+    <w:p>
+      <w:pPr>
+        <w:rPr>
+          <w:lang w:val="en-US"/>
+        </w:rPr>
+      </w:pPr>
+    </w:p>
+    <w:p>
+      <w:pPr>
         <w:pStyle w:val="Heading1"/>
         <w:rPr>
           <w:lang w:val="en-US"/>
@@ -54,21 +408,283 @@
       </w:pPr>
       <w:r>
         <w:rPr>
-          <w:lang w:val="en-US"/>
-        </w:rPr>
-        <w:t>Summary of Investigatio</w:t>
+          <w:noProof/>
+        </w:rPr>
+        <w:drawing>
+          <wp:anchor distT="0" distB="0" distL="114300" distR="114300" simplePos="0" relativeHeight="251658240" behindDoc="0" locked="0" layoutInCell="1" allowOverlap="1" wp14:anchorId="7F651AC6">
+            <wp:simplePos x="0" y="0"/>
+            <wp:positionH relativeFrom="margin">
+              <wp:posOffset>0</wp:posOffset>
+            </wp:positionH>
+            <wp:positionV relativeFrom="paragraph">
+              <wp:posOffset>655320</wp:posOffset>
+            </wp:positionV>
+            <wp:extent cx="3116580" cy="2635250"/>
+            <wp:effectExtent l="0" t="0" r="7620" b="0"/>
+            <wp:wrapSquare wrapText="bothSides"/>
+            <wp:docPr id="2" name="Picture 2"/>
+            <wp:cNvGraphicFramePr>
+              <a:graphicFrameLocks xmlns:a="http://schemas.openxmlformats.org/drawingml/2006/main" noChangeAspect="1"/>
+            </wp:cNvGraphicFramePr>
+            <a:graphic xmlns:a="http://schemas.openxmlformats.org/drawingml/2006/main">
+              <a:graphicData uri="http://schemas.openxmlformats.org/drawingml/2006/picture">
+                <pic:pic xmlns:pic="http://schemas.openxmlformats.org/drawingml/2006/picture">
+                  <pic:nvPicPr>
+                    <pic:cNvPr id="1" name=""/>
+                    <pic:cNvPicPr/>
+                  </pic:nvPicPr>
+                  <pic:blipFill rotWithShape="1">
+                    <a:blip r:embed="rId6">
+                      <a:extLst>
+                        <a:ext uri="{28A0092B-C50C-407E-A947-70E740481C1C}">
+                          <a14:useLocalDpi xmlns:a14="http://schemas.microsoft.com/office/drawing/2010/main" val="0"/>
+                        </a:ext>
+                      </a:extLst>
+                    </a:blip>
+                    <a:srcRect t="6490" r="-752"/>
+                    <a:stretch/>
+                  </pic:blipFill>
+                  <pic:spPr bwMode="auto">
+                    <a:xfrm>
+                      <a:off x="0" y="0"/>
+                      <a:ext cx="3116580" cy="2635250"/>
+                    </a:xfrm>
+                    <a:prstGeom prst="rect">
+                      <a:avLst/>
+                    </a:prstGeom>
+                    <a:ln>
+                      <a:noFill/>
+                    </a:ln>
+                    <a:extLst>
+                      <a:ext uri="{53640926-AAD7-44D8-BBD7-CCE9431645EC}">
+                        <a14:shadowObscured xmlns:a14="http://schemas.microsoft.com/office/drawing/2010/main"/>
+                      </a:ext>
+                    </a:extLst>
+                  </pic:spPr>
+                </pic:pic>
+              </a:graphicData>
+            </a:graphic>
+            <wp14:sizeRelH relativeFrom="page">
+              <wp14:pctWidth>0</wp14:pctWidth>
+            </wp14:sizeRelH>
+            <wp14:sizeRelV relativeFrom="page">
+              <wp14:pctHeight>0</wp14:pctHeight>
+            </wp14:sizeRelV>
+          </wp:anchor>
+        </w:drawing>
+      </w:r>
+      <w:r>
+        <w:rPr>
+          <w:lang w:val="en-US"/>
+        </w:rPr>
+        <w:t>Summary of Investigations</w:t>
+      </w:r>
+    </w:p>
+    <w:p>
+      <w:pPr>
+        <w:rPr>
+          <w:lang w:val="en-US"/>
+        </w:rPr>
+      </w:pPr>
+      <w:r>
+        <w:rPr>
+          <w:noProof/>
+        </w:rPr>
+        <w:drawing>
+          <wp:anchor distT="0" distB="0" distL="114300" distR="114300" simplePos="0" relativeHeight="251659264" behindDoc="0" locked="0" layoutInCell="1" allowOverlap="1" wp14:anchorId="7D2A23D5">
+            <wp:simplePos x="0" y="0"/>
+            <wp:positionH relativeFrom="column">
+              <wp:posOffset>3169920</wp:posOffset>
+            </wp:positionH>
+            <wp:positionV relativeFrom="paragraph">
+              <wp:posOffset>321310</wp:posOffset>
+            </wp:positionV>
+            <wp:extent cx="3086100" cy="2636520"/>
+            <wp:effectExtent l="0" t="0" r="0" b="0"/>
+            <wp:wrapSquare wrapText="bothSides"/>
+            <wp:docPr id="1" name="Picture 1"/>
+            <wp:cNvGraphicFramePr>
+              <a:graphicFrameLocks xmlns:a="http://schemas.openxmlformats.org/drawingml/2006/main" noChangeAspect="1"/>
+            </wp:cNvGraphicFramePr>
+            <a:graphic xmlns:a="http://schemas.openxmlformats.org/drawingml/2006/main">
+              <a:graphicData uri="http://schemas.openxmlformats.org/drawingml/2006/picture">
+                <pic:pic xmlns:pic="http://schemas.openxmlformats.org/drawingml/2006/picture">
+                  <pic:nvPicPr>
+                    <pic:cNvPr id="1" name=""/>
+                    <pic:cNvPicPr/>
+                  </pic:nvPicPr>
+                  <pic:blipFill rotWithShape="1">
+                    <a:blip r:embed="rId7">
+                      <a:extLst>
+                        <a:ext uri="{28A0092B-C50C-407E-A947-70E740481C1C}">
+                          <a14:useLocalDpi xmlns:a14="http://schemas.microsoft.com/office/drawing/2010/main" val="0"/>
+                        </a:ext>
+                      </a:extLst>
+                    </a:blip>
+                    <a:srcRect t="6664" r="959"/>
+                    <a:stretch/>
+                  </pic:blipFill>
+                  <pic:spPr bwMode="auto">
+                    <a:xfrm>
+                      <a:off x="0" y="0"/>
+                      <a:ext cx="3086100" cy="2636520"/>
+                    </a:xfrm>
+                    <a:prstGeom prst="rect">
+                      <a:avLst/>
+                    </a:prstGeom>
+                    <a:ln>
+                      <a:noFill/>
+                    </a:ln>
+                    <a:extLst>
+                      <a:ext uri="{53640926-AAD7-44D8-BBD7-CCE9431645EC}">
+                        <a14:shadowObscured xmlns:a14="http://schemas.microsoft.com/office/drawing/2010/main"/>
+                      </a:ext>
+                    </a:extLst>
+                  </pic:spPr>
+                </pic:pic>
+              </a:graphicData>
+            </a:graphic>
+            <wp14:sizeRelH relativeFrom="page">
+              <wp14:pctWidth>0</wp14:pctWidth>
+            </wp14:sizeRelH>
+            <wp14:sizeRelV relativeFrom="page">
+              <wp14:pctHeight>0</wp14:pctHeight>
+            </wp14:sizeRelV>
+          </wp:anchor>
+        </w:drawing>
+      </w:r>
+    </w:p>
+    <w:p>
+      <w:pPr>
+        <w:rPr>
+          <w:lang w:val="en-US"/>
+        </w:rPr>
+      </w:pPr>
+    </w:p>
+    <w:p>
+      <w:pPr>
+        <w:rPr>
+          <w:lang w:val="en-US"/>
+        </w:rPr>
+      </w:pPr>
+      <w:r>
+        <w:rPr>
+          <w:lang w:val="en-US"/>
+        </w:rPr>
+        <w:t xml:space="preserve">From the two figures </w:t>
+      </w:r>
+      <w:r>
+        <w:rPr>
+          <w:lang w:val="en-US"/>
+        </w:rPr>
+        <w:t>above,</w:t>
+      </w:r>
+      <w:r>
+        <w:rPr>
+          <w:lang w:val="en-US"/>
+        </w:rPr>
+        <w:t xml:space="preserve"> you can see the differences between the </w:t>
+      </w:r>
+      <w:proofErr w:type="gramStart"/>
+      <w:r>
+        <w:rPr>
+          <w:lang w:val="en-US"/>
+        </w:rPr>
+        <w:t>three iris</w:t>
+      </w:r>
+      <w:proofErr w:type="gramEnd"/>
+      <w:r>
+        <w:rPr>
+          <w:lang w:val="en-US"/>
+        </w:rPr>
+        <w:t xml:space="preserve"> species. </w:t>
+      </w:r>
+      <w:proofErr w:type="spellStart"/>
+      <w:r>
+        <w:rPr>
+          <w:lang w:val="en-US"/>
+        </w:rPr>
+        <w:t>Setosa</w:t>
+      </w:r>
+      <w:proofErr w:type="spellEnd"/>
+      <w:r>
+        <w:rPr>
+          <w:lang w:val="en-US"/>
+        </w:rPr>
+        <w:t xml:space="preserve"> is red, Virginica is blue and Versicolor is green. The Figure on the left is for the species Petal data and the figure on the right is for the species Sepal data.</w:t>
+      </w:r>
+    </w:p>
+    <w:p>
+      <w:pPr>
+        <w:rPr>
+          <w:lang w:val="en-US"/>
+        </w:rPr>
+      </w:pPr>
+      <w:r>
+        <w:rPr>
+          <w:lang w:val="en-US"/>
+        </w:rPr>
+        <w:t xml:space="preserve">After plotting all the species in the two figures above it is clear that </w:t>
+      </w:r>
+      <w:r>
+        <w:rPr>
+          <w:lang w:val="en-US"/>
+        </w:rPr>
+        <w:t xml:space="preserve">the </w:t>
+      </w:r>
+      <w:proofErr w:type="spellStart"/>
+      <w:r>
+        <w:rPr>
+          <w:lang w:val="en-US"/>
+        </w:rPr>
+        <w:t>setosa</w:t>
+      </w:r>
+      <w:proofErr w:type="spellEnd"/>
+      <w:r>
+        <w:rPr>
+          <w:lang w:val="en-US"/>
+        </w:rPr>
+        <w:t xml:space="preserve"> flower is clearly different from the other two. The </w:t>
+      </w:r>
+      <w:proofErr w:type="spellStart"/>
+      <w:r>
+        <w:rPr>
+          <w:lang w:val="en-US"/>
+        </w:rPr>
+        <w:t>setosa</w:t>
+      </w:r>
+      <w:proofErr w:type="spellEnd"/>
+      <w:r>
+        <w:rPr>
+          <w:lang w:val="en-US"/>
+        </w:rPr>
+        <w:t xml:space="preserve"> in red is shown away from the other two species.</w:t>
+      </w:r>
+    </w:p>
+    <w:p>
+      <w:pPr>
+        <w:rPr>
+          <w:lang w:val="en-US"/>
+        </w:rPr>
+      </w:pPr>
+      <w:r>
+        <w:rPr>
+          <w:lang w:val="en-US"/>
+        </w:rPr>
+        <w:t>In the figure on the right the similarity between the virginica and versicolor is clearly shown as the two are intertwined.</w:t>
       </w:r>
       <w:bookmarkStart w:id="0" w:name="_GoBack"/>
       <w:bookmarkEnd w:id="0"/>
-      <w:r>
-        <w:rPr>
-          <w:lang w:val="en-US"/>
-        </w:rPr>
-        <w:t>ns</w:t>
-      </w:r>
+    </w:p>
+    <w:p>
+      <w:pPr>
+        <w:rPr>
+          <w:lang w:val="en-US"/>
+        </w:rPr>
+      </w:pPr>
     </w:p>
     <w:sectPr>
-      <w:footerReference w:type="default" r:id="rId6"/>
+      <w:footerReference w:type="default" r:id="rId8"/>
       <w:pgSz w:w="11906" w:h="16838"/>
       <w:pgMar w:top="1440" w:right="1440" w:bottom="1440" w:left="1440" w:header="708" w:footer="708" w:gutter="0"/>
       <w:cols w:space="708"/>

</xml_diff>

<commit_message>
Updated word document with some data on the iris flower
</commit_message>
<xml_diff>
--- a/Background_Research_&_Summary.docx
+++ b/Background_Research_&_Summary.docx
@@ -21,11 +21,13 @@
       <w:pPr>
         <w:pStyle w:val="Heading1"/>
         <w:rPr>
-          <w:lang w:val="en-US"/>
-        </w:rPr>
-      </w:pPr>
-      <w:r>
-        <w:rPr>
+          <w:b/>
+          <w:lang w:val="en-US"/>
+        </w:rPr>
+      </w:pPr>
+      <w:r>
+        <w:rPr>
+          <w:b/>
           <w:lang w:val="en-US"/>
         </w:rPr>
         <w:t>Background Information</w:t>
@@ -35,15 +37,154 @@
       <w:pPr>
         <w:rPr>
           <w:rFonts w:ascii="Arial" w:hAnsi="Arial" w:cs="Arial"/>
+          <w:b/>
           <w:sz w:val="21"/>
           <w:szCs w:val="21"/>
-          <w:shd w:val="clear" w:color="auto" w:fill="FFFFFF"/>
-        </w:rPr>
-      </w:pPr>
-      <w:r>
-        <w:rPr>
-          <w:rFonts w:ascii="Arial" w:hAnsi="Arial" w:cs="Arial"/>
+          <w:lang w:val="en-US"/>
+        </w:rPr>
+      </w:pPr>
+      <w:r>
+        <w:rPr>
+          <w:rFonts w:ascii="Arial" w:hAnsi="Arial" w:cs="Arial"/>
+          <w:b/>
           <w:sz w:val="21"/>
+          <w:szCs w:val="21"/>
+          <w:lang w:val="en-US"/>
+        </w:rPr>
+        <w:t>Iris Flowers</w:t>
+      </w:r>
+    </w:p>
+    <w:p>
+      <w:pPr>
+        <w:rPr>
+          <w:rFonts w:ascii="Arial" w:hAnsi="Arial" w:cs="Arial"/>
+          <w:szCs w:val="21"/>
+          <w:lang w:val="en-US"/>
+        </w:rPr>
+      </w:pPr>
+      <w:r>
+        <w:rPr>
+          <w:rFonts w:ascii="Arial" w:hAnsi="Arial" w:cs="Arial"/>
+          <w:color w:val="4B4949"/>
+          <w:szCs w:val="21"/>
+        </w:rPr>
+        <w:t>Irises are named after Iris, the goddess of the rainbow in Ancient Greek mythology</w:t>
+      </w:r>
+      <w:r>
+        <w:rPr>
+          <w:rFonts w:ascii="Arial" w:hAnsi="Arial" w:cs="Arial"/>
+          <w:color w:val="4B4949"/>
+          <w:szCs w:val="21"/>
+        </w:rPr>
+        <w:t xml:space="preserve">. </w:t>
+      </w:r>
+      <w:r>
+        <w:rPr>
+          <w:rFonts w:ascii="Arial" w:hAnsi="Arial" w:cs="Arial"/>
+          <w:color w:val="4B4949"/>
+          <w:szCs w:val="21"/>
+        </w:rPr>
+        <w:t xml:space="preserve">There are up to 300 species of iris flowers. </w:t>
+      </w:r>
+      <w:r>
+        <w:rPr>
+          <w:rFonts w:ascii="Arial" w:hAnsi="Arial" w:cs="Arial"/>
+          <w:color w:val="4B4949"/>
+          <w:szCs w:val="21"/>
+        </w:rPr>
+        <w:t>Iris flowers have six lobes. The three inner lobes are petals and the three outer lobes are sepals.</w:t>
+      </w:r>
+      <w:r>
+        <w:rPr>
+          <w:rFonts w:ascii="Arial" w:hAnsi="Arial" w:cs="Arial"/>
+          <w:color w:val="4B4949"/>
+          <w:szCs w:val="21"/>
+        </w:rPr>
+        <w:t xml:space="preserve"> </w:t>
+      </w:r>
+      <w:r>
+        <w:rPr>
+          <w:rFonts w:ascii="Arial" w:hAnsi="Arial" w:cs="Arial"/>
+          <w:color w:val="4B4949"/>
+          <w:szCs w:val="21"/>
+        </w:rPr>
+        <w:t>Most flowers have coloured petals and smaller, green sepals. When the petals and sepals are both large and colourful, as in iris flowers, they are sometimes known as tepals.</w:t>
+      </w:r>
+      <w:r>
+        <w:rPr>
+          <w:rFonts w:ascii="Arial" w:hAnsi="Arial" w:cs="Arial"/>
+          <w:color w:val="4B4949"/>
+          <w:szCs w:val="21"/>
+        </w:rPr>
+        <w:t xml:space="preserve"> </w:t>
+      </w:r>
+      <w:r>
+        <w:rPr>
+          <w:rFonts w:ascii="Arial" w:hAnsi="Arial" w:cs="Arial"/>
+          <w:color w:val="4B4949"/>
+          <w:szCs w:val="21"/>
+        </w:rPr>
+        <w:t>The three petals of an iris flower stand upright and are often referred to as standards.</w:t>
+      </w:r>
+      <w:r>
+        <w:rPr>
+          <w:rFonts w:ascii="Arial" w:hAnsi="Arial" w:cs="Arial"/>
+          <w:color w:val="4B4949"/>
+          <w:szCs w:val="21"/>
+        </w:rPr>
+        <w:t xml:space="preserve"> </w:t>
+      </w:r>
+      <w:r>
+        <w:rPr>
+          <w:rFonts w:ascii="Arial" w:hAnsi="Arial" w:cs="Arial"/>
+          <w:color w:val="4B4949"/>
+          <w:szCs w:val="21"/>
+        </w:rPr>
+        <w:t>The three sepals may also stand upright, but they more commonly spread outwards or curve downwards. The sepals are also known as falls.</w:t>
+      </w:r>
+    </w:p>
+    <w:p>
+      <w:pPr>
+        <w:rPr>
+          <w:rFonts w:ascii="Arial" w:hAnsi="Arial" w:cs="Arial"/>
+          <w:sz w:val="21"/>
+          <w:szCs w:val="21"/>
+          <w:lang w:val="en-US"/>
+        </w:rPr>
+      </w:pPr>
+    </w:p>
+    <w:p>
+      <w:pPr>
+        <w:rPr>
+          <w:rFonts w:ascii="Arial" w:hAnsi="Arial" w:cs="Arial"/>
+          <w:b/>
+          <w:sz w:val="21"/>
+          <w:szCs w:val="21"/>
+          <w:lang w:val="en-US"/>
+        </w:rPr>
+      </w:pPr>
+      <w:r>
+        <w:rPr>
+          <w:rFonts w:ascii="Arial" w:hAnsi="Arial" w:cs="Arial"/>
+          <w:b/>
+          <w:sz w:val="21"/>
+          <w:szCs w:val="21"/>
+          <w:lang w:val="en-US"/>
+        </w:rPr>
+        <w:t>Iris Data Set</w:t>
+      </w:r>
+    </w:p>
+    <w:p>
+      <w:pPr>
+        <w:rPr>
+          <w:rFonts w:ascii="Arial" w:hAnsi="Arial" w:cs="Arial"/>
+          <w:szCs w:val="21"/>
+          <w:shd w:val="clear" w:color="auto" w:fill="FFFFFF"/>
+        </w:rPr>
+      </w:pPr>
+      <w:r>
+        <w:rPr>
+          <w:rFonts w:ascii="Arial" w:hAnsi="Arial" w:cs="Arial"/>
           <w:szCs w:val="21"/>
           <w:shd w:val="clear" w:color="auto" w:fill="FFFFFF"/>
         </w:rPr>
@@ -54,7 +195,6 @@
           <w:rFonts w:ascii="Arial" w:hAnsi="Arial" w:cs="Arial"/>
           <w:bCs/>
           <w:iCs/>
-          <w:sz w:val="21"/>
           <w:szCs w:val="21"/>
           <w:shd w:val="clear" w:color="auto" w:fill="FFFFFF"/>
         </w:rPr>
@@ -64,36 +204,23 @@
         <w:rPr>
           <w:rFonts w:ascii="Arial" w:hAnsi="Arial" w:cs="Arial"/>
           <w:bCs/>
-          <w:sz w:val="21"/>
-          <w:szCs w:val="21"/>
-          <w:shd w:val="clear" w:color="auto" w:fill="FFFFFF"/>
-        </w:rPr>
-        <w:t xml:space="preserve"> flower data </w:t>
+          <w:szCs w:val="21"/>
+          <w:shd w:val="clear" w:color="auto" w:fill="FFFFFF"/>
+        </w:rPr>
+        <w:t> flower data set,</w:t>
+      </w:r>
+      <w:r>
+        <w:rPr>
+          <w:rFonts w:ascii="Arial" w:hAnsi="Arial" w:cs="Arial"/>
+          <w:szCs w:val="21"/>
+          <w:shd w:val="clear" w:color="auto" w:fill="FFFFFF"/>
+        </w:rPr>
+        <w:t> or </w:t>
       </w:r>
       <w:r>
         <w:rPr>
           <w:rFonts w:ascii="Arial" w:hAnsi="Arial" w:cs="Arial"/>
           <w:bCs/>
-          <w:sz w:val="21"/>
-          <w:szCs w:val="21"/>
-          <w:shd w:val="clear" w:color="auto" w:fill="FFFFFF"/>
-        </w:rPr>
-        <w:t>set,</w:t>
-      </w:r>
-      <w:r>
-        <w:rPr>
-          <w:rFonts w:ascii="Arial" w:hAnsi="Arial" w:cs="Arial"/>
-          <w:sz w:val="21"/>
-          <w:szCs w:val="21"/>
-          <w:shd w:val="clear" w:color="auto" w:fill="FFFFFF"/>
-        </w:rPr>
-        <w:t> or </w:t>
-      </w:r>
-      <w:r>
-        <w:rPr>
-          <w:rFonts w:ascii="Arial" w:hAnsi="Arial" w:cs="Arial"/>
-          <w:bCs/>
-          <w:sz w:val="21"/>
           <w:szCs w:val="21"/>
           <w:shd w:val="clear" w:color="auto" w:fill="FFFFFF"/>
         </w:rPr>
@@ -104,7 +231,6 @@
           <w:rFonts w:ascii="Arial" w:hAnsi="Arial" w:cs="Arial"/>
           <w:bCs/>
           <w:iCs/>
-          <w:sz w:val="21"/>
           <w:szCs w:val="21"/>
           <w:shd w:val="clear" w:color="auto" w:fill="FFFFFF"/>
         </w:rPr>
@@ -114,7 +240,6 @@
         <w:rPr>
           <w:rFonts w:ascii="Arial" w:hAnsi="Arial" w:cs="Arial"/>
           <w:bCs/>
-          <w:sz w:val="21"/>
           <w:szCs w:val="21"/>
           <w:shd w:val="clear" w:color="auto" w:fill="FFFFFF"/>
         </w:rPr>
@@ -123,71 +248,15 @@
       <w:r>
         <w:rPr>
           <w:rFonts w:ascii="Arial" w:hAnsi="Arial" w:cs="Arial"/>
-          <w:sz w:val="21"/>
-          <w:szCs w:val="21"/>
-          <w:shd w:val="clear" w:color="auto" w:fill="FFFFFF"/>
-        </w:rPr>
-        <w:t> is a</w:t>
-      </w:r>
-      <w:r>
-        <w:rPr>
-          <w:rFonts w:ascii="Arial" w:hAnsi="Arial" w:cs="Arial"/>
-          <w:sz w:val="21"/>
-          <w:szCs w:val="21"/>
-          <w:shd w:val="clear" w:color="auto" w:fill="FFFFFF"/>
-        </w:rPr>
-        <w:t xml:space="preserve"> multivariate data set multivariate</w:t>
-      </w:r>
-      <w:r>
-        <w:rPr>
-          <w:rFonts w:ascii="Arial" w:hAnsi="Arial" w:cs="Arial"/>
-          <w:sz w:val="21"/>
-          <w:szCs w:val="21"/>
-          <w:shd w:val="clear" w:color="auto" w:fill="FFFFFF"/>
-        </w:rPr>
-        <w:t> introduced by the British</w:t>
-      </w:r>
-      <w:r>
-        <w:rPr>
-          <w:rFonts w:ascii="Arial" w:hAnsi="Arial" w:cs="Arial"/>
-          <w:sz w:val="21"/>
-          <w:szCs w:val="21"/>
-          <w:shd w:val="clear" w:color="auto" w:fill="FFFFFF"/>
-        </w:rPr>
-        <w:t xml:space="preserve"> statistician</w:t>
-      </w:r>
-      <w:r>
-        <w:rPr>
-          <w:rFonts w:ascii="Arial" w:hAnsi="Arial" w:cs="Arial"/>
-          <w:sz w:val="21"/>
-          <w:szCs w:val="21"/>
-          <w:shd w:val="clear" w:color="auto" w:fill="FFFFFF"/>
-        </w:rPr>
-        <w:t> and</w:t>
-      </w:r>
-      <w:r>
-        <w:rPr>
-          <w:rFonts w:ascii="Arial" w:hAnsi="Arial" w:cs="Arial"/>
-          <w:sz w:val="21"/>
-          <w:szCs w:val="21"/>
-          <w:shd w:val="clear" w:color="auto" w:fill="FFFFFF"/>
-        </w:rPr>
-        <w:t xml:space="preserve"> biologist Ronald</w:t>
-      </w:r>
-      <w:r>
-        <w:rPr>
-          <w:rFonts w:ascii="Arial" w:hAnsi="Arial" w:cs="Arial"/>
-          <w:sz w:val="21"/>
-          <w:szCs w:val="21"/>
-          <w:shd w:val="clear" w:color="auto" w:fill="FFFFFF"/>
-        </w:rPr>
-        <w:t> in his 1936 paper </w:t>
+          <w:szCs w:val="21"/>
+          <w:shd w:val="clear" w:color="auto" w:fill="FFFFFF"/>
+        </w:rPr>
+        <w:t> is a multivariate data set multivariate introduced by the British statistician and biologist Ronald in his 1936 paper </w:t>
       </w:r>
       <w:proofErr w:type="gramStart"/>
       <w:r>
         <w:rPr>
           <w:rFonts w:ascii="Arial" w:hAnsi="Arial" w:cs="Arial"/>
-          <w:sz w:val="21"/>
           <w:szCs w:val="21"/>
           <w:shd w:val="clear" w:color="auto" w:fill="FFFFFF"/>
         </w:rPr>
@@ -197,7 +266,6 @@
         <w:rPr>
           <w:rFonts w:ascii="Arial" w:hAnsi="Arial" w:cs="Arial"/>
           <w:iCs/>
-          <w:sz w:val="21"/>
           <w:szCs w:val="21"/>
           <w:shd w:val="clear" w:color="auto" w:fill="FFFFFF"/>
         </w:rPr>
@@ -208,7 +276,6 @@
         <w:rPr>
           <w:rFonts w:ascii="Arial" w:hAnsi="Arial" w:cs="Arial"/>
           <w:iCs/>
-          <w:sz w:val="21"/>
           <w:szCs w:val="21"/>
           <w:shd w:val="clear" w:color="auto" w:fill="FFFFFF"/>
         </w:rPr>
@@ -217,33 +284,23 @@
       <w:r>
         <w:rPr>
           <w:rFonts w:ascii="Arial" w:hAnsi="Arial" w:cs="Arial"/>
-          <w:sz w:val="21"/>
-          <w:szCs w:val="21"/>
-          <w:shd w:val="clear" w:color="auto" w:fill="FFFFFF"/>
-        </w:rPr>
-        <w:t> as an example of</w:t>
-      </w:r>
-      <w:r>
-        <w:rPr>
-          <w:rFonts w:ascii="Arial" w:hAnsi="Arial" w:cs="Arial"/>
-          <w:sz w:val="21"/>
-          <w:szCs w:val="21"/>
-          <w:shd w:val="clear" w:color="auto" w:fill="FFFFFF"/>
-        </w:rPr>
-        <w:t xml:space="preserve"> linear discriminant analysis.</w:t>
-      </w:r>
-    </w:p>
-    <w:p>
-      <w:pPr>
-        <w:rPr>
-          <w:rFonts w:ascii="Arial" w:hAnsi="Arial" w:cs="Arial"/>
-          <w:lang w:val="en-US"/>
-        </w:rPr>
-      </w:pPr>
-      <w:r>
-        <w:rPr>
-          <w:rFonts w:ascii="Arial" w:hAnsi="Arial" w:cs="Arial"/>
-          <w:sz w:val="21"/>
+          <w:szCs w:val="21"/>
+          <w:shd w:val="clear" w:color="auto" w:fill="FFFFFF"/>
+        </w:rPr>
+        <w:t> as an example of linear discriminant analysis.</w:t>
+      </w:r>
+    </w:p>
+    <w:p>
+      <w:pPr>
+        <w:rPr>
+          <w:rFonts w:ascii="Arial" w:hAnsi="Arial" w:cs="Arial"/>
+          <w:sz w:val="24"/>
+          <w:lang w:val="en-US"/>
+        </w:rPr>
+      </w:pPr>
+      <w:r>
+        <w:rPr>
+          <w:rFonts w:ascii="Arial" w:hAnsi="Arial" w:cs="Arial"/>
           <w:szCs w:val="21"/>
           <w:shd w:val="clear" w:color="auto" w:fill="FFFFFF"/>
         </w:rPr>
@@ -253,122 +310,94 @@
         <w:rPr>
           <w:rFonts w:ascii="Arial" w:hAnsi="Arial" w:cs="Arial"/>
           <w:iCs/>
-          <w:sz w:val="21"/>
-          <w:szCs w:val="21"/>
-          <w:shd w:val="clear" w:color="auto" w:fill="FFFFFF"/>
-        </w:rPr>
-        <w:t>Iris</w:t>
-      </w:r>
+          <w:szCs w:val="21"/>
+          <w:shd w:val="clear" w:color="auto" w:fill="FFFFFF"/>
+        </w:rPr>
+        <w:t>Iris (</w:t>
+      </w:r>
+      <w:proofErr w:type="spellStart"/>
       <w:r>
         <w:rPr>
           <w:rFonts w:ascii="Arial" w:hAnsi="Arial" w:cs="Arial"/>
           <w:iCs/>
-          <w:sz w:val="21"/>
-          <w:szCs w:val="21"/>
-          <w:shd w:val="clear" w:color="auto" w:fill="FFFFFF"/>
-        </w:rPr>
-        <w:t xml:space="preserve"> (</w:t>
-      </w:r>
-      <w:proofErr w:type="spellStart"/>
+          <w:szCs w:val="21"/>
+          <w:shd w:val="clear" w:color="auto" w:fill="FFFFFF"/>
+        </w:rPr>
+        <w:t>Setosa</w:t>
+      </w:r>
+      <w:proofErr w:type="spellEnd"/>
       <w:r>
         <w:rPr>
           <w:rFonts w:ascii="Arial" w:hAnsi="Arial" w:cs="Arial"/>
           <w:iCs/>
-          <w:sz w:val="21"/>
-          <w:szCs w:val="21"/>
-          <w:shd w:val="clear" w:color="auto" w:fill="FFFFFF"/>
-        </w:rPr>
-        <w:t>Setosa</w:t>
-      </w:r>
-      <w:proofErr w:type="spellEnd"/>
+          <w:szCs w:val="21"/>
+          <w:shd w:val="clear" w:color="auto" w:fill="FFFFFF"/>
+        </w:rPr>
+        <w:t xml:space="preserve">, Versicolor and </w:t>
+      </w:r>
       <w:r>
         <w:rPr>
           <w:rFonts w:ascii="Arial" w:hAnsi="Arial" w:cs="Arial"/>
           <w:iCs/>
-          <w:sz w:val="21"/>
-          <w:szCs w:val="21"/>
-          <w:shd w:val="clear" w:color="auto" w:fill="FFFFFF"/>
-        </w:rPr>
-        <w:t>, Versicolor and virginica</w:t>
-      </w:r>
-      <w:r>
-        <w:rPr>
-          <w:rFonts w:ascii="Arial" w:hAnsi="Arial" w:cs="Arial"/>
-          <w:sz w:val="21"/>
-          <w:szCs w:val="21"/>
-          <w:shd w:val="clear" w:color="auto" w:fill="FFFFFF"/>
-        </w:rPr>
-        <w:t xml:space="preserve">. </w:t>
-      </w:r>
-      <w:r>
-        <w:rPr>
-          <w:rFonts w:ascii="Arial" w:hAnsi="Arial" w:cs="Arial"/>
-          <w:sz w:val="21"/>
-          <w:szCs w:val="21"/>
-          <w:shd w:val="clear" w:color="auto" w:fill="FFFFFF"/>
-        </w:rPr>
-        <w:t>Four </w:t>
-      </w:r>
-      <w:r>
-        <w:rPr>
-          <w:rFonts w:ascii="Arial" w:hAnsi="Arial" w:cs="Arial"/>
-          <w:sz w:val="21"/>
-          <w:szCs w:val="21"/>
-          <w:shd w:val="clear" w:color="auto" w:fill="FFFFFF"/>
-        </w:rPr>
-        <w:t xml:space="preserve">features </w:t>
-      </w:r>
-      <w:r>
-        <w:rPr>
-          <w:rFonts w:ascii="Arial" w:hAnsi="Arial" w:cs="Arial"/>
-          <w:sz w:val="21"/>
-          <w:szCs w:val="21"/>
-          <w:shd w:val="clear" w:color="auto" w:fill="FFFFFF"/>
-        </w:rPr>
-        <w:t>were measured from each sample: the length and the width of the</w:t>
-      </w:r>
-      <w:r>
-        <w:rPr>
-          <w:rFonts w:ascii="Arial" w:hAnsi="Arial" w:cs="Arial"/>
-          <w:sz w:val="21"/>
-          <w:szCs w:val="21"/>
-          <w:shd w:val="clear" w:color="auto" w:fill="FFFFFF"/>
-        </w:rPr>
-        <w:t xml:space="preserve"> sepals and petals</w:t>
-      </w:r>
-      <w:r>
-        <w:rPr>
-          <w:rFonts w:ascii="Arial" w:hAnsi="Arial" w:cs="Arial"/>
-          <w:sz w:val="21"/>
-          <w:szCs w:val="21"/>
-          <w:shd w:val="clear" w:color="auto" w:fill="FFFFFF"/>
-        </w:rPr>
-        <w:t xml:space="preserve">, in </w:t>
-      </w:r>
-      <w:r>
-        <w:rPr>
-          <w:rFonts w:ascii="Arial" w:hAnsi="Arial" w:cs="Arial"/>
-          <w:sz w:val="21"/>
-          <w:szCs w:val="21"/>
-          <w:shd w:val="clear" w:color="auto" w:fill="FFFFFF"/>
-        </w:rPr>
-        <w:t>centimetres</w:t>
-      </w:r>
-      <w:r>
-        <w:rPr>
-          <w:rFonts w:ascii="Arial" w:hAnsi="Arial" w:cs="Arial"/>
-          <w:sz w:val="21"/>
-          <w:szCs w:val="21"/>
-          <w:shd w:val="clear" w:color="auto" w:fill="FFFFFF"/>
-        </w:rPr>
-        <w:t>. Based on the combination of these four features, Fisher developed a linear discriminant model to distinguish the species from each other.</w:t>
-      </w:r>
-      <w:r>
-        <w:rPr>
-          <w:rFonts w:ascii="Arial" w:hAnsi="Arial" w:cs="Arial"/>
+          <w:szCs w:val="21"/>
+          <w:shd w:val="clear" w:color="auto" w:fill="FFFFFF"/>
+        </w:rPr>
+        <w:t>V</w:t>
+      </w:r>
+      <w:bookmarkStart w:id="0" w:name="_GoBack"/>
+      <w:bookmarkEnd w:id="0"/>
+      <w:r>
+        <w:rPr>
+          <w:rFonts w:ascii="Arial" w:hAnsi="Arial" w:cs="Arial"/>
+          <w:iCs/>
+          <w:szCs w:val="21"/>
+          <w:shd w:val="clear" w:color="auto" w:fill="FFFFFF"/>
+        </w:rPr>
+        <w:t>irginica</w:t>
+      </w:r>
+      <w:r>
+        <w:rPr>
+          <w:rFonts w:ascii="Arial" w:hAnsi="Arial" w:cs="Arial"/>
+          <w:iCs/>
+          <w:szCs w:val="21"/>
+          <w:shd w:val="clear" w:color="auto" w:fill="FFFFFF"/>
+        </w:rPr>
+        <w:t>)</w:t>
+      </w:r>
+      <w:r>
+        <w:rPr>
+          <w:rFonts w:ascii="Arial" w:hAnsi="Arial" w:cs="Arial"/>
+          <w:szCs w:val="21"/>
+          <w:shd w:val="clear" w:color="auto" w:fill="FFFFFF"/>
+        </w:rPr>
+        <w:t>. Four features were measured from each sample: the length and the width of the sepals and petals, in centimetres. Based on the combination of these four features, Fisher developed a linear discriminant model to distinguish the species from each other.</w:t>
+      </w:r>
+      <w:r>
+        <w:rPr>
+          <w:rFonts w:ascii="Arial" w:hAnsi="Arial" w:cs="Arial"/>
+          <w:sz w:val="24"/>
           <w:lang w:val="en-US"/>
         </w:rPr>
         <w:t xml:space="preserve"> </w:t>
+      </w:r>
+    </w:p>
+    <w:p>
+      <w:pPr>
+        <w:rPr>
+          <w:rFonts w:ascii="Arial" w:hAnsi="Arial" w:cs="Arial"/>
+          <w:color w:val="222222"/>
+          <w:szCs w:val="21"/>
+          <w:shd w:val="clear" w:color="auto" w:fill="FFFFFF"/>
+        </w:rPr>
+      </w:pPr>
+      <w:r>
+        <w:rPr>
+          <w:rFonts w:ascii="Arial" w:hAnsi="Arial" w:cs="Arial"/>
+          <w:color w:val="222222"/>
+          <w:szCs w:val="21"/>
+          <w:shd w:val="clear" w:color="auto" w:fill="FFFFFF"/>
+        </w:rPr>
+        <w:t>The dataset contains a set of 150 records under five attributes - petal length, petal width, sepal length, sepal width and species.</w:t>
       </w:r>
     </w:p>
     <w:p>
@@ -381,16 +410,20 @@
           <w:shd w:val="clear" w:color="auto" w:fill="FFFFFF"/>
         </w:rPr>
       </w:pPr>
-      <w:r>
-        <w:rPr>
-          <w:rFonts w:ascii="Arial" w:hAnsi="Arial" w:cs="Arial"/>
-          <w:color w:val="222222"/>
-          <w:sz w:val="21"/>
-          <w:szCs w:val="21"/>
-          <w:shd w:val="clear" w:color="auto" w:fill="FFFFFF"/>
-        </w:rPr>
-        <w:t>The dataset contains a set of 150 records under five attributes - petal length, petal width, sepal length, sepal width and species.</w:t>
-      </w:r>
+    </w:p>
+    <w:p>
+      <w:pPr>
+        <w:rPr>
+          <w:lang w:val="en-US"/>
+        </w:rPr>
+      </w:pPr>
+    </w:p>
+    <w:p>
+      <w:pPr>
+        <w:rPr>
+          <w:lang w:val="en-US"/>
+        </w:rPr>
+      </w:pPr>
     </w:p>
     <w:p>
       <w:pPr>
@@ -403,13 +436,16 @@
       <w:pPr>
         <w:pStyle w:val="Heading1"/>
         <w:rPr>
-          <w:lang w:val="en-US"/>
-        </w:rPr>
-      </w:pPr>
-      <w:r>
-        <w:rPr>
+          <w:b/>
+          <w:lang w:val="en-US"/>
+        </w:rPr>
+      </w:pPr>
+      <w:r>
+        <w:rPr>
+          <w:b/>
           <w:noProof/>
         </w:rPr>
+        <w:lastRenderedPageBreak/>
         <w:drawing>
           <wp:anchor distT="0" distB="0" distL="114300" distR="114300" simplePos="0" relativeHeight="251658240" behindDoc="0" locked="0" layoutInCell="1" allowOverlap="1" wp14:anchorId="7F651AC6">
             <wp:simplePos x="0" y="0"/>
@@ -475,6 +511,7 @@
       </w:r>
       <w:r>
         <w:rPr>
+          <w:b/>
           <w:lang w:val="en-US"/>
         </w:rPr>
         <w:t>Summary of Investigations</w:t>
@@ -494,10 +531,10 @@
           <wp:anchor distT="0" distB="0" distL="114300" distR="114300" simplePos="0" relativeHeight="251659264" behindDoc="0" locked="0" layoutInCell="1" allowOverlap="1" wp14:anchorId="7D2A23D5">
             <wp:simplePos x="0" y="0"/>
             <wp:positionH relativeFrom="column">
-              <wp:posOffset>3169920</wp:posOffset>
+              <wp:posOffset>3101340</wp:posOffset>
             </wp:positionH>
             <wp:positionV relativeFrom="paragraph">
-              <wp:posOffset>321310</wp:posOffset>
+              <wp:posOffset>389890</wp:posOffset>
             </wp:positionV>
             <wp:extent cx="3086100" cy="2636520"/>
             <wp:effectExtent l="0" t="0" r="0" b="0"/>
@@ -564,37 +601,41 @@
     <w:p>
       <w:pPr>
         <w:rPr>
-          <w:lang w:val="en-US"/>
-        </w:rPr>
-      </w:pPr>
-      <w:r>
-        <w:rPr>
+          <w:rFonts w:ascii="Arial" w:hAnsi="Arial" w:cs="Arial"/>
+          <w:lang w:val="en-US"/>
+        </w:rPr>
+      </w:pPr>
+      <w:r>
+        <w:rPr>
+          <w:rFonts w:ascii="Arial" w:hAnsi="Arial" w:cs="Arial"/>
           <w:lang w:val="en-US"/>
         </w:rPr>
         <w:t xml:space="preserve">From the two figures </w:t>
       </w:r>
       <w:r>
         <w:rPr>
+          <w:rFonts w:ascii="Arial" w:hAnsi="Arial" w:cs="Arial"/>
           <w:lang w:val="en-US"/>
         </w:rPr>
         <w:t>above,</w:t>
       </w:r>
       <w:r>
         <w:rPr>
+          <w:rFonts w:ascii="Arial" w:hAnsi="Arial" w:cs="Arial"/>
           <w:lang w:val="en-US"/>
         </w:rPr>
         <w:t xml:space="preserve"> you can see the differences between the </w:t>
       </w:r>
-      <w:proofErr w:type="gramStart"/>
-      <w:r>
-        <w:rPr>
-          <w:lang w:val="en-US"/>
-        </w:rPr>
-        <w:t>three iris</w:t>
-      </w:r>
-      <w:proofErr w:type="gramEnd"/>
-      <w:r>
-        <w:rPr>
+      <w:r>
+        <w:rPr>
+          <w:rFonts w:ascii="Arial" w:hAnsi="Arial" w:cs="Arial"/>
+          <w:lang w:val="en-US"/>
+        </w:rPr>
+        <w:t>three-iris</w:t>
+      </w:r>
+      <w:r>
+        <w:rPr>
+          <w:rFonts w:ascii="Arial" w:hAnsi="Arial" w:cs="Arial"/>
           <w:lang w:val="en-US"/>
         </w:rPr>
         <w:t xml:space="preserve"> species. </w:t>
@@ -602,6 +643,7 @@
       <w:proofErr w:type="spellStart"/>
       <w:r>
         <w:rPr>
+          <w:rFonts w:ascii="Arial" w:hAnsi="Arial" w:cs="Arial"/>
           <w:lang w:val="en-US"/>
         </w:rPr>
         <w:t>Setosa</w:t>
@@ -609,6 +651,7 @@
       <w:proofErr w:type="spellEnd"/>
       <w:r>
         <w:rPr>
+          <w:rFonts w:ascii="Arial" w:hAnsi="Arial" w:cs="Arial"/>
           <w:lang w:val="en-US"/>
         </w:rPr>
         <w:t xml:space="preserve"> is red, Virginica is blue and Versicolor is green. The Figure on the left is for the species Petal data and the figure on the right is for the species Sepal data.</w:t>
@@ -617,17 +660,20 @@
     <w:p>
       <w:pPr>
         <w:rPr>
-          <w:lang w:val="en-US"/>
-        </w:rPr>
-      </w:pPr>
-      <w:r>
-        <w:rPr>
+          <w:rFonts w:ascii="Arial" w:hAnsi="Arial" w:cs="Arial"/>
+          <w:lang w:val="en-US"/>
+        </w:rPr>
+      </w:pPr>
+      <w:r>
+        <w:rPr>
+          <w:rFonts w:ascii="Arial" w:hAnsi="Arial" w:cs="Arial"/>
           <w:lang w:val="en-US"/>
         </w:rPr>
         <w:t xml:space="preserve">After plotting all the species in the two figures above it is clear that </w:t>
       </w:r>
       <w:r>
         <w:rPr>
+          <w:rFonts w:ascii="Arial" w:hAnsi="Arial" w:cs="Arial"/>
           <w:lang w:val="en-US"/>
         </w:rPr>
         <w:t xml:space="preserve">the </w:t>
@@ -635,6 +681,7 @@
       <w:proofErr w:type="spellStart"/>
       <w:r>
         <w:rPr>
+          <w:rFonts w:ascii="Arial" w:hAnsi="Arial" w:cs="Arial"/>
           <w:lang w:val="en-US"/>
         </w:rPr>
         <w:t>setosa</w:t>
@@ -642,6 +689,7 @@
       <w:proofErr w:type="spellEnd"/>
       <w:r>
         <w:rPr>
+          <w:rFonts w:ascii="Arial" w:hAnsi="Arial" w:cs="Arial"/>
           <w:lang w:val="en-US"/>
         </w:rPr>
         <w:t xml:space="preserve"> flower is clearly different from the other two. The </w:t>
@@ -649,6 +697,7 @@
       <w:proofErr w:type="spellStart"/>
       <w:r>
         <w:rPr>
+          <w:rFonts w:ascii="Arial" w:hAnsi="Arial" w:cs="Arial"/>
           <w:lang w:val="en-US"/>
         </w:rPr>
         <w:t>setosa</w:t>
@@ -656,6 +705,7 @@
       <w:proofErr w:type="spellEnd"/>
       <w:r>
         <w:rPr>
+          <w:rFonts w:ascii="Arial" w:hAnsi="Arial" w:cs="Arial"/>
           <w:lang w:val="en-US"/>
         </w:rPr>
         <w:t xml:space="preserve"> in red is shown away from the other two species.</w:t>
@@ -664,17 +714,31 @@
     <w:p>
       <w:pPr>
         <w:rPr>
-          <w:lang w:val="en-US"/>
-        </w:rPr>
-      </w:pPr>
-      <w:r>
-        <w:rPr>
-          <w:lang w:val="en-US"/>
-        </w:rPr>
-        <w:t>In the figure on the right the similarity between the virginica and versicolor is clearly shown as the two are intertwined.</w:t>
-      </w:r>
-      <w:bookmarkStart w:id="0" w:name="_GoBack"/>
-      <w:bookmarkEnd w:id="0"/>
+          <w:rFonts w:ascii="Arial" w:hAnsi="Arial" w:cs="Arial"/>
+          <w:lang w:val="en-US"/>
+        </w:rPr>
+      </w:pPr>
+      <w:r>
+        <w:rPr>
+          <w:rFonts w:ascii="Arial" w:hAnsi="Arial" w:cs="Arial"/>
+          <w:lang w:val="en-US"/>
+        </w:rPr>
+        <w:t>In the figure on the right the similarity between the virginica and versicolor is clearly shown as the two are intertwined</w:t>
+      </w:r>
+      <w:r>
+        <w:rPr>
+          <w:rFonts w:ascii="Arial" w:hAnsi="Arial" w:cs="Arial"/>
+          <w:lang w:val="en-US"/>
+        </w:rPr>
+        <w:t xml:space="preserve"> and the red is plotted in a bunch by itself</w:t>
+      </w:r>
+      <w:r>
+        <w:rPr>
+          <w:rFonts w:ascii="Arial" w:hAnsi="Arial" w:cs="Arial"/>
+          <w:lang w:val="en-US"/>
+        </w:rPr>
+        <w:t>.</w:t>
+      </w:r>
     </w:p>
     <w:p>
       <w:pPr>

</xml_diff>